<commit_message>
synopsis updated (ritik malik)
wrote introduction and problem statement.
</commit_message>
<xml_diff>
--- a/Synopsis.docx
+++ b/Synopsis.docx
@@ -690,8 +690,19 @@
       <w:r>
         <w:t xml:space="preserve"> </w:t>
       </w:r>
-      <w:r>
-        <w:t>There only are a few websites which allow us to get dataset and even more website which let us see the dataset without downloading them.</w:t>
+    </w:p>
+    <w:p>
+      <w:r>
+        <w:t xml:space="preserve">It is very challenging to find the relevant or the required data and is difficult to use with. To work with dataset the user would first have to set up an environment in which the dataset could be opened. </w:t>
+      </w:r>
+      <w:r>
+        <w:t xml:space="preserve">There only are a </w:t>
+      </w:r>
+      <w:r>
+        <w:t>handful</w:t>
+      </w:r>
+      <w:r>
+        <w:t xml:space="preserve"> websites which allow us to get dataset and even more website which let us see the dataset without downloading them.</w:t>
       </w:r>
     </w:p>
     <w:p/>
@@ -818,6 +829,12 @@
       <w:r>
         <w:br/>
         <w:t>Our aim is to eliminate the problem of using dataset without downloading them.</w:t>
+      </w:r>
+      <w:r>
+        <w:t xml:space="preserve"> It is difficult to download each and every dataset we want to see. It requires an environment to use the downloaded dataset. Our website will </w:t>
+      </w:r>
+      <w:r>
+        <w:t>let the user to first see the dataset online, the user could work on the dataset without downloading it and if the user wants, they could also download the dataset with just one click.</w:t>
       </w:r>
     </w:p>
     <w:sectPr>

</xml_diff>

<commit_message>
synopsis updated by gaurav
objectives
</commit_message>
<xml_diff>
--- a/Synopsis.docx
+++ b/Synopsis.docx
@@ -837,6 +837,468 @@
         <w:t>let the user to first see the dataset online, the user could work on the dataset without downloading it and if the user wants, they could also download the dataset with just one click.</w:t>
       </w:r>
     </w:p>
+    <w:p/>
+    <w:p/>
+    <w:p/>
+    <w:p/>
+    <w:p/>
+    <w:p/>
+    <w:p/>
+    <w:p/>
+    <w:p/>
+    <w:p/>
+    <w:p>
+      <w:pPr>
+        <w:rPr>
+          <w:b/>
+          <w:bCs/>
+          <w:sz w:val="32"/>
+          <w:szCs w:val="32"/>
+        </w:rPr>
+      </w:pPr>
+      <w:r>
+        <w:rPr>
+          <w:b/>
+          <w:bCs/>
+          <w:sz w:val="32"/>
+          <w:szCs w:val="32"/>
+        </w:rPr>
+        <w:lastRenderedPageBreak/>
+        <w:t>Objective</w:t>
+      </w:r>
+    </w:p>
+    <w:p/>
+    <w:p>
+      <w:r>
+        <w:t xml:space="preserve">The objective of this website is to </w:t>
+      </w:r>
+      <w:proofErr w:type="gramStart"/>
+      <w:r>
+        <w:t>explore ,</w:t>
+      </w:r>
+      <w:proofErr w:type="gramEnd"/>
+      <w:r>
+        <w:t xml:space="preserve"> sort and analyze </w:t>
+      </w:r>
+      <w:proofErr w:type="spellStart"/>
+      <w:r>
+        <w:t>megadata</w:t>
+      </w:r>
+      <w:proofErr w:type="spellEnd"/>
+      <w:r>
+        <w:t xml:space="preserve"> from various sources in order to take advantage of them and reach conclusions to optimize business processes or for decision support.</w:t>
+      </w:r>
+    </w:p>
+    <w:p>
+      <w:r>
+        <w:t xml:space="preserve">In this </w:t>
+      </w:r>
+      <w:proofErr w:type="gramStart"/>
+      <w:r>
+        <w:t>website ,</w:t>
+      </w:r>
+      <w:proofErr w:type="gramEnd"/>
+      <w:r>
+        <w:t xml:space="preserve"> we have shown the data science for analyzing the datasets with the help of some python libraries like </w:t>
+      </w:r>
+      <w:proofErr w:type="spellStart"/>
+      <w:r>
+        <w:t>numpy</w:t>
+      </w:r>
+      <w:proofErr w:type="spellEnd"/>
+      <w:r>
+        <w:t xml:space="preserve"> , pandas , matplotlib etc. which helps in training of data sets , helps the user to conclude for future decision making or for predictions easily</w:t>
+      </w:r>
+      <w:r>
+        <w:t>.</w:t>
+      </w:r>
+      <w:r>
+        <w:rPr>
+          <w:rFonts w:ascii="Arial" w:hAnsi="Arial" w:cs="Arial"/>
+          <w:color w:val="202124"/>
+          <w:shd w:val="clear" w:color="auto" w:fill="FFFFFF"/>
+        </w:rPr>
+        <w:t xml:space="preserve"> </w:t>
+      </w:r>
+      <w:r>
+        <w:rPr>
+          <w:rFonts w:ascii="Arial" w:hAnsi="Arial" w:cs="Arial"/>
+          <w:color w:val="202124"/>
+          <w:sz w:val="20"/>
+          <w:szCs w:val="20"/>
+          <w:shd w:val="clear" w:color="auto" w:fill="FFFFFF"/>
+        </w:rPr>
+        <w:t>The key objective of Data</w:t>
+      </w:r>
+      <w:r>
+        <w:rPr>
+          <w:rFonts w:ascii="Arial" w:hAnsi="Arial" w:cs="Arial"/>
+          <w:color w:val="202124"/>
+          <w:shd w:val="clear" w:color="auto" w:fill="FFFFFF"/>
+        </w:rPr>
+        <w:t xml:space="preserve"> Science is to </w:t>
+      </w:r>
+      <w:r>
+        <w:rPr>
+          <w:rFonts w:ascii="Arial" w:hAnsi="Arial" w:cs="Arial"/>
+          <w:color w:val="202124"/>
+          <w:sz w:val="20"/>
+          <w:szCs w:val="20"/>
+          <w:shd w:val="clear" w:color="auto" w:fill="FFFFFF"/>
+        </w:rPr>
+        <w:t>extract valuable information for use in strategic decision making, product development, trend analysis, and forecasting.</w:t>
+      </w:r>
+      <w:r>
+        <w:rPr>
+          <w:rFonts w:ascii="Open Sans" w:hAnsi="Open Sans" w:cs="Open Sans"/>
+          <w:color w:val="3B3E4D"/>
+          <w:sz w:val="27"/>
+          <w:szCs w:val="27"/>
+          <w:shd w:val="clear" w:color="auto" w:fill="FFFFFF"/>
+        </w:rPr>
+        <w:t xml:space="preserve"> </w:t>
+      </w:r>
+      <w:r>
+        <w:rPr>
+          <w:rFonts w:ascii="Open Sans" w:hAnsi="Open Sans" w:cs="Open Sans"/>
+          <w:color w:val="3B3E4D"/>
+          <w:shd w:val="clear" w:color="auto" w:fill="FFFFFF"/>
+        </w:rPr>
+        <w:t>Data Science has several benefits</w:t>
+      </w:r>
+      <w:r>
+        <w:rPr>
+          <w:rFonts w:ascii="Open Sans" w:hAnsi="Open Sans" w:cs="Open Sans"/>
+          <w:color w:val="3B3E4D"/>
+          <w:shd w:val="clear" w:color="auto" w:fill="FFFFFF"/>
+        </w:rPr>
+        <w:t xml:space="preserve"> like </w:t>
+      </w:r>
+      <w:r>
+        <w:rPr>
+          <w:rFonts w:ascii="Open Sans" w:hAnsi="Open Sans" w:cs="Open Sans"/>
+          <w:color w:val="3B3E4D"/>
+          <w:bdr w:val="none" w:sz="0" w:space="0" w:color="auto" w:frame="1"/>
+          <w:shd w:val="clear" w:color="auto" w:fill="FFFFFF"/>
+        </w:rPr>
+        <w:t xml:space="preserve">Identification and refining of target </w:t>
+      </w:r>
+      <w:proofErr w:type="gramStart"/>
+      <w:r>
+        <w:rPr>
+          <w:rFonts w:ascii="Open Sans" w:hAnsi="Open Sans" w:cs="Open Sans"/>
+          <w:color w:val="3B3E4D"/>
+          <w:bdr w:val="none" w:sz="0" w:space="0" w:color="auto" w:frame="1"/>
+          <w:shd w:val="clear" w:color="auto" w:fill="FFFFFF"/>
+        </w:rPr>
+        <w:t>audiences</w:t>
+      </w:r>
+      <w:r>
+        <w:rPr>
+          <w:rFonts w:ascii="Open Sans" w:hAnsi="Open Sans" w:cs="Open Sans"/>
+          <w:color w:val="3B3E4D"/>
+          <w:bdr w:val="none" w:sz="0" w:space="0" w:color="auto" w:frame="1"/>
+          <w:shd w:val="clear" w:color="auto" w:fill="FFFFFF"/>
+        </w:rPr>
+        <w:t xml:space="preserve"> ,</w:t>
+      </w:r>
+      <w:proofErr w:type="gramEnd"/>
+      <w:r>
+        <w:rPr>
+          <w:rFonts w:ascii="Open Sans" w:hAnsi="Open Sans" w:cs="Open Sans"/>
+          <w:color w:val="3B3E4D"/>
+          <w:bdr w:val="none" w:sz="0" w:space="0" w:color="auto" w:frame="1"/>
+          <w:shd w:val="clear" w:color="auto" w:fill="FFFFFF"/>
+        </w:rPr>
+        <w:t xml:space="preserve"> </w:t>
+      </w:r>
+      <w:r>
+        <w:rPr>
+          <w:rFonts w:ascii="Open Sans" w:hAnsi="Open Sans" w:cs="Open Sans"/>
+          <w:color w:val="3B3E4D"/>
+          <w:bdr w:val="none" w:sz="0" w:space="0" w:color="auto" w:frame="1"/>
+          <w:shd w:val="clear" w:color="auto" w:fill="FFFFFF"/>
+        </w:rPr>
+        <w:t>Better risk analysis</w:t>
+      </w:r>
+      <w:r>
+        <w:rPr>
+          <w:rFonts w:ascii="Open Sans" w:hAnsi="Open Sans" w:cs="Open Sans"/>
+          <w:color w:val="3B3E4D"/>
+          <w:bdr w:val="none" w:sz="0" w:space="0" w:color="auto" w:frame="1"/>
+          <w:shd w:val="clear" w:color="auto" w:fill="FFFFFF"/>
+        </w:rPr>
+        <w:t xml:space="preserve"> and </w:t>
+      </w:r>
+      <w:r>
+        <w:rPr>
+          <w:rFonts w:ascii="Open Sans" w:hAnsi="Open Sans" w:cs="Open Sans"/>
+          <w:color w:val="3B3E4D"/>
+          <w:bdr w:val="none" w:sz="0" w:space="0" w:color="auto" w:frame="1"/>
+          <w:shd w:val="clear" w:color="auto" w:fill="FFFFFF"/>
+        </w:rPr>
+        <w:t>Recruit better in lesser time</w:t>
+      </w:r>
+      <w:r>
+        <w:rPr>
+          <w:rFonts w:ascii="Open Sans" w:hAnsi="Open Sans" w:cs="Open Sans"/>
+          <w:color w:val="3B3E4D"/>
+          <w:bdr w:val="none" w:sz="0" w:space="0" w:color="auto" w:frame="1"/>
+          <w:shd w:val="clear" w:color="auto" w:fill="FFFFFF"/>
+        </w:rPr>
+        <w:t>.</w:t>
+      </w:r>
+    </w:p>
+    <w:p>
+      <w:r>
+        <w:t xml:space="preserve">Mostly, we have the download the datasets for recognizing data for which we have to set environment setup in our system accordingly generally which takes a lot time for the </w:t>
+      </w:r>
+      <w:proofErr w:type="gramStart"/>
+      <w:r>
+        <w:t>user .</w:t>
+      </w:r>
+      <w:proofErr w:type="gramEnd"/>
+      <w:r>
+        <w:t xml:space="preserve">  but in our </w:t>
+      </w:r>
+      <w:proofErr w:type="gramStart"/>
+      <w:r>
+        <w:t>website ,</w:t>
+      </w:r>
+      <w:proofErr w:type="gramEnd"/>
+      <w:r>
+        <w:t xml:space="preserve"> the user can see a wide variety of datasets online without downloading on the system and no need of setup </w:t>
+      </w:r>
+      <w:r>
+        <w:t>, the user could work on the dataset without downloading it</w:t>
+      </w:r>
+      <w:r>
+        <w:t xml:space="preserve">. there is a separate option also for the download purpose easily. </w:t>
+      </w:r>
+    </w:p>
+    <w:p>
+      <w:pPr>
+        <w:shd w:val="clear" w:color="auto" w:fill="FFFFFF"/>
+        <w:spacing w:before="100" w:beforeAutospacing="1" w:after="100" w:afterAutospacing="1" w:line="240" w:lineRule="auto"/>
+        <w:textAlignment w:val="baseline"/>
+        <w:rPr>
+          <w:rFonts w:ascii="Arial" w:eastAsia="Times New Roman" w:hAnsi="Arial" w:cs="Arial"/>
+          <w:color w:val="231F20"/>
+          <w:sz w:val="24"/>
+          <w:szCs w:val="24"/>
+        </w:rPr>
+      </w:pPr>
+      <w:r>
+        <w:rPr>
+          <w:rFonts w:ascii="Arial" w:eastAsia="Times New Roman" w:hAnsi="Arial" w:cs="Arial"/>
+          <w:color w:val="231F20"/>
+          <w:sz w:val="24"/>
+          <w:szCs w:val="24"/>
+        </w:rPr>
+        <w:t>You can benefit from our excellent track record in using data to make a difference in both large and smaller businesses, including:</w:t>
+      </w:r>
+    </w:p>
+    <w:p>
+      <w:pPr>
+        <w:numPr>
+          <w:ilvl w:val="0"/>
+          <w:numId w:val="1"/>
+        </w:numPr>
+        <w:spacing w:after="0" w:line="240" w:lineRule="auto"/>
+        <w:textAlignment w:val="baseline"/>
+        <w:rPr>
+          <w:rFonts w:ascii="Arial" w:eastAsia="Times New Roman" w:hAnsi="Arial" w:cs="Arial"/>
+          <w:color w:val="231F20"/>
+          <w:sz w:val="24"/>
+          <w:szCs w:val="24"/>
+        </w:rPr>
+      </w:pPr>
+      <w:r>
+        <w:rPr>
+          <w:rFonts w:ascii="Arial" w:eastAsia="Times New Roman" w:hAnsi="Arial" w:cs="Arial"/>
+          <w:color w:val="231F20"/>
+          <w:sz w:val="24"/>
+          <w:szCs w:val="24"/>
+        </w:rPr>
+        <w:t>Using predictive analytics and </w:t>
+      </w:r>
+      <w:hyperlink r:id="rId5" w:history="1">
+        <w:r>
+          <w:rPr>
+            <w:rFonts w:ascii="Arial" w:eastAsia="Times New Roman" w:hAnsi="Arial" w:cs="Arial"/>
+            <w:sz w:val="24"/>
+            <w:szCs w:val="24"/>
+          </w:rPr>
+          <w:t>machine learning</w:t>
+        </w:r>
+      </w:hyperlink>
+      <w:r>
+        <w:rPr>
+          <w:rFonts w:ascii="Arial" w:eastAsia="Times New Roman" w:hAnsi="Arial" w:cs="Arial"/>
+          <w:color w:val="231F20"/>
+          <w:sz w:val="24"/>
+          <w:szCs w:val="24"/>
+        </w:rPr>
+        <w:t> to significantly increase the sales funnel</w:t>
+      </w:r>
+      <w:r>
+        <w:rPr>
+          <w:rFonts w:ascii="Arial" w:eastAsia="Times New Roman" w:hAnsi="Arial" w:cs="Arial"/>
+          <w:color w:val="231F20"/>
+          <w:sz w:val="24"/>
+          <w:szCs w:val="24"/>
+        </w:rPr>
+        <w:t>.</w:t>
+      </w:r>
+    </w:p>
+    <w:p>
+      <w:pPr>
+        <w:numPr>
+          <w:ilvl w:val="0"/>
+          <w:numId w:val="1"/>
+        </w:numPr>
+        <w:spacing w:after="0" w:line="240" w:lineRule="auto"/>
+        <w:textAlignment w:val="baseline"/>
+        <w:rPr>
+          <w:rFonts w:ascii="Arial" w:eastAsia="Times New Roman" w:hAnsi="Arial" w:cs="Arial"/>
+          <w:color w:val="231F20"/>
+          <w:sz w:val="24"/>
+          <w:szCs w:val="24"/>
+        </w:rPr>
+      </w:pPr>
+      <w:r>
+        <w:rPr>
+          <w:rFonts w:ascii="Arial" w:eastAsia="Times New Roman" w:hAnsi="Arial" w:cs="Arial"/>
+          <w:color w:val="231F20"/>
+          <w:sz w:val="24"/>
+          <w:szCs w:val="24"/>
+        </w:rPr>
+        <w:t>Improve and enhance customer segmentation</w:t>
+      </w:r>
+      <w:r>
+        <w:rPr>
+          <w:rFonts w:ascii="Arial" w:eastAsia="Times New Roman" w:hAnsi="Arial" w:cs="Arial"/>
+          <w:color w:val="231F20"/>
+          <w:sz w:val="24"/>
+          <w:szCs w:val="24"/>
+        </w:rPr>
+        <w:t>.</w:t>
+      </w:r>
+    </w:p>
+    <w:p>
+      <w:pPr>
+        <w:numPr>
+          <w:ilvl w:val="0"/>
+          <w:numId w:val="1"/>
+        </w:numPr>
+        <w:spacing w:after="0" w:line="240" w:lineRule="auto"/>
+        <w:textAlignment w:val="baseline"/>
+        <w:rPr>
+          <w:rFonts w:ascii="Arial" w:eastAsia="Times New Roman" w:hAnsi="Arial" w:cs="Arial"/>
+          <w:color w:val="231F20"/>
+          <w:sz w:val="24"/>
+          <w:szCs w:val="24"/>
+        </w:rPr>
+      </w:pPr>
+      <w:r>
+        <w:rPr>
+          <w:rFonts w:ascii="Arial" w:eastAsia="Times New Roman" w:hAnsi="Arial" w:cs="Arial"/>
+          <w:color w:val="231F20"/>
+          <w:sz w:val="24"/>
+          <w:szCs w:val="24"/>
+        </w:rPr>
+        <w:t>Reduce customer churn</w:t>
+      </w:r>
+      <w:r>
+        <w:rPr>
+          <w:rFonts w:ascii="Arial" w:eastAsia="Times New Roman" w:hAnsi="Arial" w:cs="Arial"/>
+          <w:color w:val="231F20"/>
+          <w:sz w:val="24"/>
+          <w:szCs w:val="24"/>
+        </w:rPr>
+        <w:t>.</w:t>
+      </w:r>
+    </w:p>
+    <w:p>
+      <w:pPr>
+        <w:numPr>
+          <w:ilvl w:val="0"/>
+          <w:numId w:val="1"/>
+        </w:numPr>
+        <w:spacing w:after="0" w:line="240" w:lineRule="auto"/>
+        <w:textAlignment w:val="baseline"/>
+        <w:rPr>
+          <w:rFonts w:ascii="Arial" w:eastAsia="Times New Roman" w:hAnsi="Arial" w:cs="Arial"/>
+          <w:color w:val="231F20"/>
+          <w:sz w:val="24"/>
+          <w:szCs w:val="24"/>
+        </w:rPr>
+      </w:pPr>
+      <w:r>
+        <w:rPr>
+          <w:rFonts w:ascii="Arial" w:eastAsia="Times New Roman" w:hAnsi="Arial" w:cs="Arial"/>
+          <w:color w:val="231F20"/>
+          <w:sz w:val="24"/>
+          <w:szCs w:val="24"/>
+        </w:rPr>
+        <w:t>Understand good and bad suppliers and customers</w:t>
+      </w:r>
+      <w:r>
+        <w:rPr>
+          <w:rFonts w:ascii="Arial" w:eastAsia="Times New Roman" w:hAnsi="Arial" w:cs="Arial"/>
+          <w:color w:val="231F20"/>
+          <w:sz w:val="24"/>
+          <w:szCs w:val="24"/>
+        </w:rPr>
+        <w:t>.</w:t>
+      </w:r>
+    </w:p>
+    <w:p>
+      <w:pPr>
+        <w:numPr>
+          <w:ilvl w:val="0"/>
+          <w:numId w:val="1"/>
+        </w:numPr>
+        <w:spacing w:after="0" w:line="240" w:lineRule="auto"/>
+        <w:textAlignment w:val="baseline"/>
+        <w:rPr>
+          <w:rFonts w:ascii="Arial" w:eastAsia="Times New Roman" w:hAnsi="Arial" w:cs="Arial"/>
+          <w:color w:val="231F20"/>
+          <w:sz w:val="24"/>
+          <w:szCs w:val="24"/>
+        </w:rPr>
+      </w:pPr>
+      <w:r>
+        <w:rPr>
+          <w:rFonts w:ascii="Arial" w:eastAsia="Times New Roman" w:hAnsi="Arial" w:cs="Arial"/>
+          <w:color w:val="231F20"/>
+          <w:sz w:val="24"/>
+          <w:szCs w:val="24"/>
+        </w:rPr>
+        <w:t>Improve geographic knowledge… and much more.</w:t>
+      </w:r>
+    </w:p>
+    <w:p>
+      <w:pPr>
+        <w:spacing w:after="0" w:line="240" w:lineRule="auto"/>
+        <w:ind w:left="720"/>
+        <w:textAlignment w:val="baseline"/>
+        <w:rPr>
+          <w:rFonts w:ascii="Arial" w:eastAsia="Times New Roman" w:hAnsi="Arial" w:cs="Arial"/>
+          <w:color w:val="231F20"/>
+          <w:sz w:val="24"/>
+          <w:szCs w:val="24"/>
+        </w:rPr>
+      </w:pPr>
+    </w:p>
+    <w:p>
+      <w:r>
+        <w:t xml:space="preserve">Surely, it will help the </w:t>
+      </w:r>
+      <w:r>
+        <w:t>user as it is less time consuming and more effectively to use and sort.</w:t>
+      </w:r>
+    </w:p>
     <w:sectPr>
       <w:pgSz w:w="11906" w:h="16838"/>
       <w:pgMar w:top="1440" w:right="1440" w:bottom="1440" w:left="1440" w:header="708" w:footer="708" w:gutter="0"/>
@@ -845,6 +1307,163 @@
     </w:sectPr>
   </w:body>
 </w:document>
+</file>
+
+<file path=word/numbering.xml><?xml version="1.0" encoding="utf-8"?>
+<w:numbering xmlns:wpc="http://schemas.microsoft.com/office/word/2010/wordprocessingCanvas" xmlns:cx="http://schemas.microsoft.com/office/drawing/2014/chartex" xmlns:cx1="http://schemas.microsoft.com/office/drawing/2015/9/8/chartex" xmlns:cx2="http://schemas.microsoft.com/office/drawing/2015/10/21/chartex" xmlns:cx3="http://schemas.microsoft.com/office/drawing/2016/5/9/chartex" xmlns:cx4="http://schemas.microsoft.com/office/drawing/2016/5/10/chartex" xmlns:cx5="http://schemas.microsoft.com/office/drawing/2016/5/11/chartex" xmlns:cx6="http://schemas.microsoft.com/office/drawing/2016/5/12/chartex" xmlns:cx7="http://schemas.microsoft.com/office/drawing/2016/5/13/chartex" xmlns:cx8="http://schemas.microsoft.com/office/drawing/2016/5/14/chartex" xmlns:mc="http://schemas.openxmlformats.org/markup-compatibility/2006" xmlns:aink="http://schemas.microsoft.com/office/drawing/2016/ink" xmlns:am3d="http://schemas.microsoft.com/office/drawing/2017/model3d" xmlns:o="urn:schemas-microsoft-com:office:office" xmlns:r="http://schemas.openxmlformats.org/officeDocument/2006/relationships" xmlns:m="http://schemas.openxmlformats.org/officeDocument/2006/math" xmlns:v="urn:schemas-microsoft-com:vml" xmlns:wp14="http://schemas.microsoft.com/office/word/2010/wordprocessingDrawing" xmlns:wp="http://schemas.openxmlformats.org/drawingml/2006/wordprocessingDrawing" xmlns:w10="urn:schemas-microsoft-com:office:word" xmlns:w="http://schemas.openxmlformats.org/wordprocessingml/2006/main" xmlns:w14="http://schemas.microsoft.com/office/word/2010/wordml" xmlns:w15="http://schemas.microsoft.com/office/word/2012/wordml" xmlns:w16cex="http://schemas.microsoft.com/office/word/2018/wordml/cex" xmlns:w16cid="http://schemas.microsoft.com/office/word/2016/wordml/cid" xmlns:w16="http://schemas.microsoft.com/office/word/2018/wordml" xmlns:w16sdtdh="http://schemas.microsoft.com/office/word/2020/wordml/sdtdatahash" xmlns:w16se="http://schemas.microsoft.com/office/word/2015/wordml/symex" xmlns:wpg="http://schemas.microsoft.com/office/word/2010/wordprocessingGroup" xmlns:wpi="http://schemas.microsoft.com/office/word/2010/wordprocessingInk" xmlns:wne="http://schemas.microsoft.com/office/word/2006/wordml" xmlns:wps="http://schemas.microsoft.com/office/word/2010/wordprocessingShape" mc:Ignorable="w14 w15 w16se w16cid w16 w16cex w16sdtdh wp14">
+  <w:abstractNum w:abstractNumId="0" w15:restartNumberingAfterBreak="0">
+    <w:nsid w:val="79F9169A"/>
+    <w:multiLevelType w:val="multilevel"/>
+    <w:tmpl w:val="98F45DC8"/>
+    <w:lvl w:ilvl="0">
+      <w:start w:val="1"/>
+      <w:numFmt w:val="bullet"/>
+      <w:lvlText w:val=""/>
+      <w:lvlJc w:val="left"/>
+      <w:pPr>
+        <w:tabs>
+          <w:tab w:val="num" w:pos="720"/>
+        </w:tabs>
+        <w:ind w:left="720" w:hanging="360"/>
+      </w:pPr>
+      <w:rPr>
+        <w:rFonts w:ascii="Symbol" w:hAnsi="Symbol" w:hint="default"/>
+        <w:sz w:val="20"/>
+      </w:rPr>
+    </w:lvl>
+    <w:lvl w:ilvl="1" w:tentative="1">
+      <w:start w:val="1"/>
+      <w:numFmt w:val="bullet"/>
+      <w:lvlText w:val="o"/>
+      <w:lvlJc w:val="left"/>
+      <w:pPr>
+        <w:tabs>
+          <w:tab w:val="num" w:pos="1440"/>
+        </w:tabs>
+        <w:ind w:left="1440" w:hanging="360"/>
+      </w:pPr>
+      <w:rPr>
+        <w:rFonts w:ascii="Courier New" w:hAnsi="Courier New" w:hint="default"/>
+        <w:sz w:val="20"/>
+      </w:rPr>
+    </w:lvl>
+    <w:lvl w:ilvl="2" w:tentative="1">
+      <w:start w:val="1"/>
+      <w:numFmt w:val="bullet"/>
+      <w:lvlText w:val=""/>
+      <w:lvlJc w:val="left"/>
+      <w:pPr>
+        <w:tabs>
+          <w:tab w:val="num" w:pos="2160"/>
+        </w:tabs>
+        <w:ind w:left="2160" w:hanging="360"/>
+      </w:pPr>
+      <w:rPr>
+        <w:rFonts w:ascii="Wingdings" w:hAnsi="Wingdings" w:hint="default"/>
+        <w:sz w:val="20"/>
+      </w:rPr>
+    </w:lvl>
+    <w:lvl w:ilvl="3" w:tentative="1">
+      <w:start w:val="1"/>
+      <w:numFmt w:val="bullet"/>
+      <w:lvlText w:val=""/>
+      <w:lvlJc w:val="left"/>
+      <w:pPr>
+        <w:tabs>
+          <w:tab w:val="num" w:pos="2880"/>
+        </w:tabs>
+        <w:ind w:left="2880" w:hanging="360"/>
+      </w:pPr>
+      <w:rPr>
+        <w:rFonts w:ascii="Wingdings" w:hAnsi="Wingdings" w:hint="default"/>
+        <w:sz w:val="20"/>
+      </w:rPr>
+    </w:lvl>
+    <w:lvl w:ilvl="4" w:tentative="1">
+      <w:start w:val="1"/>
+      <w:numFmt w:val="bullet"/>
+      <w:lvlText w:val=""/>
+      <w:lvlJc w:val="left"/>
+      <w:pPr>
+        <w:tabs>
+          <w:tab w:val="num" w:pos="3600"/>
+        </w:tabs>
+        <w:ind w:left="3600" w:hanging="360"/>
+      </w:pPr>
+      <w:rPr>
+        <w:rFonts w:ascii="Wingdings" w:hAnsi="Wingdings" w:hint="default"/>
+        <w:sz w:val="20"/>
+      </w:rPr>
+    </w:lvl>
+    <w:lvl w:ilvl="5" w:tentative="1">
+      <w:start w:val="1"/>
+      <w:numFmt w:val="bullet"/>
+      <w:lvlText w:val=""/>
+      <w:lvlJc w:val="left"/>
+      <w:pPr>
+        <w:tabs>
+          <w:tab w:val="num" w:pos="4320"/>
+        </w:tabs>
+        <w:ind w:left="4320" w:hanging="360"/>
+      </w:pPr>
+      <w:rPr>
+        <w:rFonts w:ascii="Wingdings" w:hAnsi="Wingdings" w:hint="default"/>
+        <w:sz w:val="20"/>
+      </w:rPr>
+    </w:lvl>
+    <w:lvl w:ilvl="6" w:tentative="1">
+      <w:start w:val="1"/>
+      <w:numFmt w:val="bullet"/>
+      <w:lvlText w:val=""/>
+      <w:lvlJc w:val="left"/>
+      <w:pPr>
+        <w:tabs>
+          <w:tab w:val="num" w:pos="5040"/>
+        </w:tabs>
+        <w:ind w:left="5040" w:hanging="360"/>
+      </w:pPr>
+      <w:rPr>
+        <w:rFonts w:ascii="Wingdings" w:hAnsi="Wingdings" w:hint="default"/>
+        <w:sz w:val="20"/>
+      </w:rPr>
+    </w:lvl>
+    <w:lvl w:ilvl="7" w:tentative="1">
+      <w:start w:val="1"/>
+      <w:numFmt w:val="bullet"/>
+      <w:lvlText w:val=""/>
+      <w:lvlJc w:val="left"/>
+      <w:pPr>
+        <w:tabs>
+          <w:tab w:val="num" w:pos="5760"/>
+        </w:tabs>
+        <w:ind w:left="5760" w:hanging="360"/>
+      </w:pPr>
+      <w:rPr>
+        <w:rFonts w:ascii="Wingdings" w:hAnsi="Wingdings" w:hint="default"/>
+        <w:sz w:val="20"/>
+      </w:rPr>
+    </w:lvl>
+    <w:lvl w:ilvl="8" w:tentative="1">
+      <w:start w:val="1"/>
+      <w:numFmt w:val="bullet"/>
+      <w:lvlText w:val=""/>
+      <w:lvlJc w:val="left"/>
+      <w:pPr>
+        <w:tabs>
+          <w:tab w:val="num" w:pos="6480"/>
+        </w:tabs>
+        <w:ind w:left="6480" w:hanging="360"/>
+      </w:pPr>
+      <w:rPr>
+        <w:rFonts w:ascii="Wingdings" w:hAnsi="Wingdings" w:hint="default"/>
+        <w:sz w:val="20"/>
+      </w:rPr>
+    </w:lvl>
+  </w:abstractNum>
+  <w:num w:numId="1">
+    <w:abstractNumId w:val="0"/>
+  </w:num>
+</w:numbering>
 </file>
 
 <file path=word/styles.xml><?xml version="1.0" encoding="utf-8"?>
@@ -1281,6 +1900,34 @@
     <w:semiHidden/>
     <w:unhideWhenUsed/>
   </w:style>
+  <w:style w:type="paragraph" w:styleId="NormalWeb">
+    <w:name w:val="Normal (Web)"/>
+    <w:basedOn w:val="Normal"/>
+    <w:uiPriority w:val="99"/>
+    <w:semiHidden/>
+    <w:unhideWhenUsed/>
+    <w:rsid w:val="00AE1A60"/>
+    <w:pPr>
+      <w:spacing w:before="100" w:beforeAutospacing="1" w:after="100" w:afterAutospacing="1" w:line="240" w:lineRule="auto"/>
+    </w:pPr>
+    <w:rPr>
+      <w:rFonts w:ascii="Times New Roman" w:eastAsia="Times New Roman" w:hAnsi="Times New Roman" w:cs="Times New Roman"/>
+      <w:sz w:val="24"/>
+      <w:szCs w:val="24"/>
+    </w:rPr>
+  </w:style>
+  <w:style w:type="character" w:styleId="Hyperlink">
+    <w:name w:val="Hyperlink"/>
+    <w:basedOn w:val="DefaultParagraphFont"/>
+    <w:uiPriority w:val="99"/>
+    <w:semiHidden/>
+    <w:unhideWhenUsed/>
+    <w:rsid w:val="00AE1A60"/>
+    <w:rPr>
+      <w:color w:val="0000FF"/>
+      <w:u w:val="single"/>
+    </w:rPr>
+  </w:style>
 </w:styles>
 </file>
 

</xml_diff>

<commit_message>
synopsis updated by ritik malik
updated problem statement
</commit_message>
<xml_diff>
--- a/Synopsis.docx
+++ b/Synopsis.docx
@@ -131,15 +131,7 @@
           <w:bCs/>
           <w:szCs w:val="36"/>
         </w:rPr>
-        <w:t>ISO 9001:2015 Quality Certified</w:t>
-      </w:r>
-      <w:r>
-        <w:rPr>
-          <w:rFonts w:ascii="Times New Roman" w:eastAsia="Times New Roman" w:hAnsi="Times New Roman" w:cs="Times New Roman"/>
-          <w:bCs/>
-          <w:szCs w:val="36"/>
-        </w:rPr>
-        <w:t xml:space="preserve"> </w:t>
+        <w:t xml:space="preserve">ISO 9001:2015 Quality Certified </w:t>
       </w:r>
     </w:p>
     <w:p>
@@ -247,34 +239,7 @@
           <w:sz w:val="36"/>
           <w:szCs w:val="36"/>
         </w:rPr>
-        <w:t>“</w:t>
-      </w:r>
-      <w:r>
-        <w:rPr>
-          <w:rFonts w:ascii="Times New Roman" w:hAnsi="Times New Roman" w:cs="Times New Roman"/>
-          <w:b/>
-          <w:sz w:val="36"/>
-          <w:szCs w:val="36"/>
-        </w:rPr>
-        <w:t>D</w:t>
-      </w:r>
-      <w:r>
-        <w:rPr>
-          <w:rFonts w:ascii="Times New Roman" w:hAnsi="Times New Roman" w:cs="Times New Roman"/>
-          <w:b/>
-          <w:sz w:val="36"/>
-          <w:szCs w:val="36"/>
-        </w:rPr>
-        <w:t>onnées</w:t>
-      </w:r>
-      <w:r>
-        <w:rPr>
-          <w:rFonts w:ascii="Times New Roman" w:hAnsi="Times New Roman" w:cs="Times New Roman"/>
-          <w:b/>
-          <w:sz w:val="36"/>
-          <w:szCs w:val="36"/>
-        </w:rPr>
-        <w:t>”</w:t>
+        <w:t>“Données”</w:t>
       </w:r>
     </w:p>
     <w:p>
@@ -381,96 +346,43 @@
           <w:sz w:val="28"/>
           <w:szCs w:val="28"/>
         </w:rPr>
-        <w:t>Submitted to</w:t>
-      </w:r>
-      <w:r>
-        <w:rPr>
-          <w:rFonts w:ascii="Times New Roman" w:hAnsi="Times New Roman" w:cs="Times New Roman"/>
-          <w:b/>
+        <w:t>Submitted to:                                                                      Submitted by:</w:t>
+      </w:r>
+    </w:p>
+    <w:p>
+      <w:pPr>
+        <w:spacing w:line="240" w:lineRule="auto"/>
+        <w:rPr>
+          <w:rFonts w:ascii="Times New Roman" w:hAnsi="Times New Roman" w:cs="Times New Roman"/>
           <w:sz w:val="28"/>
           <w:szCs w:val="28"/>
         </w:rPr>
-        <w:t>:</w:t>
-      </w:r>
-      <w:r>
-        <w:rPr>
-          <w:rFonts w:ascii="Times New Roman" w:hAnsi="Times New Roman" w:cs="Times New Roman"/>
-          <w:b/>
+      </w:pPr>
+      <w:r>
+        <w:rPr>
+          <w:rFonts w:ascii="Times New Roman" w:hAnsi="Times New Roman" w:cs="Times New Roman"/>
           <w:sz w:val="28"/>
           <w:szCs w:val="28"/>
         </w:rPr>
-        <w:t xml:space="preserve"> </w:t>
-      </w:r>
-      <w:r>
-        <w:rPr>
-          <w:rFonts w:ascii="Times New Roman" w:hAnsi="Times New Roman" w:cs="Times New Roman"/>
-          <w:b/>
+        <w:t xml:space="preserve">(Name of </w:t>
+      </w:r>
+      <w:proofErr w:type="gramStart"/>
+      <w:r>
+        <w:rPr>
+          <w:rFonts w:ascii="Times New Roman" w:hAnsi="Times New Roman" w:cs="Times New Roman"/>
           <w:sz w:val="28"/>
           <w:szCs w:val="28"/>
         </w:rPr>
-        <w:t xml:space="preserve">                                                                     </w:t>
-      </w:r>
-      <w:r>
-        <w:rPr>
-          <w:rFonts w:ascii="Times New Roman" w:hAnsi="Times New Roman" w:cs="Times New Roman"/>
-          <w:b/>
+        <w:t xml:space="preserve">guide)   </w:t>
+      </w:r>
+      <w:proofErr w:type="gramEnd"/>
+      <w:r>
+        <w:rPr>
+          <w:rFonts w:ascii="Times New Roman" w:hAnsi="Times New Roman" w:cs="Times New Roman"/>
           <w:sz w:val="28"/>
           <w:szCs w:val="28"/>
         </w:rPr>
-        <w:t>Submitted by</w:t>
-      </w:r>
-      <w:r>
-        <w:rPr>
-          <w:rFonts w:ascii="Times New Roman" w:hAnsi="Times New Roman" w:cs="Times New Roman"/>
-          <w:b/>
-          <w:sz w:val="28"/>
-          <w:szCs w:val="28"/>
-        </w:rPr>
-        <w:t>:</w:t>
-      </w:r>
-    </w:p>
-    <w:p>
-      <w:pPr>
-        <w:spacing w:line="240" w:lineRule="auto"/>
-        <w:rPr>
-          <w:rFonts w:ascii="Times New Roman" w:hAnsi="Times New Roman" w:cs="Times New Roman"/>
-          <w:sz w:val="28"/>
-          <w:szCs w:val="28"/>
-        </w:rPr>
-      </w:pPr>
-      <w:r>
-        <w:rPr>
-          <w:rFonts w:ascii="Times New Roman" w:hAnsi="Times New Roman" w:cs="Times New Roman"/>
-          <w:sz w:val="28"/>
-          <w:szCs w:val="28"/>
-        </w:rPr>
-        <w:t xml:space="preserve">(Name of </w:t>
-      </w:r>
-      <w:proofErr w:type="gramStart"/>
-      <w:r>
-        <w:rPr>
-          <w:rFonts w:ascii="Times New Roman" w:hAnsi="Times New Roman" w:cs="Times New Roman"/>
-          <w:sz w:val="28"/>
-          <w:szCs w:val="28"/>
-        </w:rPr>
-        <w:t xml:space="preserve">guide)   </w:t>
-      </w:r>
-      <w:proofErr w:type="gramEnd"/>
-      <w:r>
-        <w:rPr>
-          <w:rFonts w:ascii="Times New Roman" w:hAnsi="Times New Roman" w:cs="Times New Roman"/>
-          <w:sz w:val="28"/>
-          <w:szCs w:val="28"/>
-        </w:rPr>
-        <w:t xml:space="preserve">                                                        </w:t>
-      </w:r>
-      <w:r>
-        <w:rPr>
-          <w:rFonts w:ascii="Times New Roman" w:hAnsi="Times New Roman" w:cs="Times New Roman"/>
-          <w:sz w:val="28"/>
-          <w:szCs w:val="28"/>
-        </w:rPr>
-        <w:t>Ritik Malik 04321402019</w:t>
+        <w:t xml:space="preserve">                                                    Ritik Malik 04321402019</w:t>
       </w:r>
     </w:p>
     <w:p>
@@ -488,7 +400,7 @@
         <w:rPr>
           <w:rFonts w:ascii="Times New Roman" w:hAnsi="Times New Roman" w:cs="Times New Roman"/>
         </w:rPr>
-        <w:t xml:space="preserve">                                                                                                            </w:t>
+        <w:t xml:space="preserve">                                                                                                      </w:t>
       </w:r>
       <w:r>
         <w:rPr>
@@ -513,7 +425,7 @@
         <w:rPr>
           <w:rFonts w:ascii="Times New Roman" w:hAnsi="Times New Roman" w:cs="Times New Roman"/>
         </w:rPr>
-        <w:t xml:space="preserve">                                                                                                            </w:t>
+        <w:t xml:space="preserve">                                                                                                     </w:t>
       </w:r>
       <w:r>
         <w:rPr>
@@ -553,40 +465,45 @@
           <w:rFonts w:ascii="Times New Roman" w:hAnsi="Times New Roman" w:cs="Times New Roman"/>
         </w:rPr>
       </w:pPr>
-      <w:r>
-        <w:rPr>
-          <w:rFonts w:ascii="Times New Roman" w:hAnsi="Times New Roman" w:cs="Times New Roman"/>
-        </w:rPr>
-        <w:t>MARCH,</w:t>
-      </w:r>
-      <w:r>
-        <w:rPr>
-          <w:rFonts w:ascii="Times New Roman" w:hAnsi="Times New Roman" w:cs="Times New Roman"/>
-        </w:rPr>
-        <w:t xml:space="preserve"> </w:t>
-      </w:r>
-      <w:r>
-        <w:rPr>
-          <w:rFonts w:ascii="Times New Roman" w:hAnsi="Times New Roman" w:cs="Times New Roman"/>
-        </w:rPr>
-        <w:t>2021</w:t>
+    </w:p>
+    <w:p>
+      <w:pPr>
+        <w:spacing w:line="240" w:lineRule="auto"/>
+        <w:jc w:val="center"/>
+        <w:rPr>
+          <w:rFonts w:ascii="Times New Roman" w:hAnsi="Times New Roman" w:cs="Times New Roman"/>
+        </w:rPr>
+      </w:pPr>
+    </w:p>
+    <w:p>
+      <w:pPr>
+        <w:spacing w:line="240" w:lineRule="auto"/>
+        <w:jc w:val="center"/>
+        <w:rPr>
+          <w:rFonts w:ascii="Times New Roman" w:hAnsi="Times New Roman" w:cs="Times New Roman"/>
+        </w:rPr>
+      </w:pPr>
+      <w:r>
+        <w:rPr>
+          <w:rFonts w:ascii="Times New Roman" w:hAnsi="Times New Roman" w:cs="Times New Roman"/>
+        </w:rPr>
+        <w:t>MARCH, 202</w:t>
+      </w:r>
+      <w:r>
+        <w:rPr>
+          <w:rFonts w:ascii="Times New Roman" w:hAnsi="Times New Roman" w:cs="Times New Roman"/>
+        </w:rPr>
+        <w:t>2</w:t>
       </w:r>
     </w:p>
     <w:p>
       <w:pPr>
         <w:spacing w:after="160" w:line="259" w:lineRule="auto"/>
-      </w:pPr>
-      <w:r>
-        <w:br w:type="page"/>
-      </w:r>
-    </w:p>
-    <w:p>
-      <w:pPr>
         <w:rPr>
           <w:b/>
           <w:bCs/>
-          <w:sz w:val="32"/>
-          <w:szCs w:val="32"/>
+          <w:sz w:val="36"/>
+          <w:szCs w:val="36"/>
         </w:rPr>
       </w:pPr>
       <w:r>
@@ -594,8 +511,8 @@
           <w:b/>
           <w:bCs/>
           <w:noProof/>
-          <w:sz w:val="32"/>
-          <w:szCs w:val="32"/>
+          <w:sz w:val="36"/>
+          <w:szCs w:val="36"/>
         </w:rPr>
         <w:lastRenderedPageBreak/>
         <mc:AlternateContent>
@@ -661,59 +578,150 @@
         <w:rPr>
           <w:b/>
           <w:bCs/>
-          <w:sz w:val="32"/>
-          <w:szCs w:val="32"/>
+          <w:sz w:val="36"/>
+          <w:szCs w:val="36"/>
         </w:rPr>
         <w:t>Introduction</w:t>
       </w:r>
     </w:p>
     <w:p/>
     <w:p>
-      <w:r>
+      <w:pPr>
+        <w:rPr>
+          <w:sz w:val="24"/>
+          <w:szCs w:val="24"/>
+        </w:rPr>
+      </w:pPr>
+      <w:r>
+        <w:rPr>
+          <w:sz w:val="24"/>
+          <w:szCs w:val="24"/>
+        </w:rPr>
         <w:t>Data</w:t>
       </w:r>
       <w:r>
+        <w:rPr>
+          <w:sz w:val="24"/>
+          <w:szCs w:val="24"/>
+        </w:rPr>
         <w:t>s</w:t>
       </w:r>
       <w:r>
-        <w:t xml:space="preserve">ets are not very friendly to use with. But first, what is data set? A dataset is </w:t>
-      </w:r>
-      <w:r>
-        <w:t>a collection of related sets of information that is composed of separate elements but can be manipulated as a unit by a computer.</w:t>
-      </w:r>
-      <w:r>
-        <w:t xml:space="preserve"> </w:t>
-      </w:r>
-      <w:r>
-        <w:t>The data is normally obtained from historical observations.</w:t>
-      </w:r>
-      <w:r>
-        <w:t xml:space="preserve"> </w:t>
-      </w:r>
-    </w:p>
-    <w:p>
-      <w:r>
-        <w:t xml:space="preserve">It is very challenging to find the relevant or the required data and is difficult to use with. To work with dataset the user would first have to set up an environment in which the dataset could be opened. </w:t>
-      </w:r>
-      <w:r>
+        <w:rPr>
+          <w:sz w:val="24"/>
+          <w:szCs w:val="24"/>
+        </w:rPr>
+        <w:t xml:space="preserve">ets are not very friendly to use with. But first, what is data set? A dataset is a collection of related sets of information that is composed of separate elements but can be manipulated as a unit by a computer. </w:t>
+      </w:r>
+      <w:r>
+        <w:rPr>
+          <w:sz w:val="24"/>
+          <w:szCs w:val="24"/>
+        </w:rPr>
+        <w:t xml:space="preserve">The data is normally obtained from historical observations. </w:t>
+      </w:r>
+    </w:p>
+    <w:p>
+      <w:pPr>
+        <w:rPr>
+          <w:sz w:val="24"/>
+          <w:szCs w:val="24"/>
+        </w:rPr>
+      </w:pPr>
+      <w:r>
+        <w:rPr>
+          <w:sz w:val="24"/>
+          <w:szCs w:val="24"/>
+        </w:rPr>
+        <w:t xml:space="preserve">It is very challenging to find the relevant or the required data and is </w:t>
+      </w:r>
+      <w:r>
+        <w:rPr>
+          <w:sz w:val="24"/>
+          <w:szCs w:val="24"/>
+        </w:rPr>
+        <w:t xml:space="preserve">often </w:t>
+      </w:r>
+      <w:r>
+        <w:rPr>
+          <w:sz w:val="24"/>
+          <w:szCs w:val="24"/>
+        </w:rPr>
+        <w:t xml:space="preserve">difficult to </w:t>
+      </w:r>
+      <w:r>
+        <w:rPr>
+          <w:sz w:val="24"/>
+          <w:szCs w:val="24"/>
+        </w:rPr>
+        <w:t>work on it</w:t>
+      </w:r>
+      <w:r>
+        <w:rPr>
+          <w:sz w:val="24"/>
+          <w:szCs w:val="24"/>
+        </w:rPr>
+        <w:t xml:space="preserve">. To work with dataset the user would first have to set up an environment in which the dataset </w:t>
+      </w:r>
+      <w:r>
+        <w:rPr>
+          <w:sz w:val="24"/>
+          <w:szCs w:val="24"/>
+        </w:rPr>
+        <w:t>w</w:t>
+      </w:r>
+      <w:r>
+        <w:rPr>
+          <w:sz w:val="24"/>
+          <w:szCs w:val="24"/>
+        </w:rPr>
+        <w:t xml:space="preserve">ould be opened. </w:t>
+      </w:r>
+      <w:r>
+        <w:rPr>
+          <w:sz w:val="24"/>
+          <w:szCs w:val="24"/>
+        </w:rPr>
+        <w:t xml:space="preserve">Setting up the environment for dataset is also not an easy task. </w:t>
+      </w:r>
+      <w:r>
+        <w:rPr>
+          <w:sz w:val="24"/>
+          <w:szCs w:val="24"/>
+        </w:rPr>
         <w:t xml:space="preserve">There only are a </w:t>
       </w:r>
       <w:r>
+        <w:rPr>
+          <w:sz w:val="24"/>
+          <w:szCs w:val="24"/>
+        </w:rPr>
         <w:t>handful</w:t>
       </w:r>
       <w:r>
+        <w:rPr>
+          <w:sz w:val="24"/>
+          <w:szCs w:val="24"/>
+        </w:rPr>
         <w:t xml:space="preserve"> websites which allow us to get dataset and even more website which let us see the dataset without downloading them.</w:t>
       </w:r>
     </w:p>
+    <w:p>
+      <w:pPr>
+        <w:rPr>
+          <w:sz w:val="24"/>
+          <w:szCs w:val="24"/>
+        </w:rPr>
+      </w:pPr>
+    </w:p>
     <w:p/>
-    <w:p/>
     <w:p>
       <w:pPr>
         <w:rPr>
           <w:b/>
           <w:bCs/>
-          <w:sz w:val="32"/>
-          <w:szCs w:val="32"/>
+          <w:sz w:val="36"/>
+          <w:szCs w:val="36"/>
         </w:rPr>
       </w:pPr>
       <w:r>
@@ -721,8 +729,8 @@
           <w:b/>
           <w:bCs/>
           <w:noProof/>
-          <w:sz w:val="32"/>
-          <w:szCs w:val="32"/>
+          <w:sz w:val="36"/>
+          <w:szCs w:val="36"/>
         </w:rPr>
         <mc:AlternateContent>
           <mc:Choice Requires="wps">
@@ -788,8 +796,8 @@
         <w:rPr>
           <w:b/>
           <w:bCs/>
-          <w:sz w:val="32"/>
-          <w:szCs w:val="32"/>
+          <w:sz w:val="36"/>
+          <w:szCs w:val="36"/>
         </w:rPr>
         <w:t>Problem Statement</w:t>
       </w:r>
@@ -805,274 +813,575 @@
       </w:pPr>
     </w:p>
     <w:p>
-      <w:r>
+      <w:pPr>
+        <w:rPr>
+          <w:sz w:val="24"/>
+          <w:szCs w:val="24"/>
+        </w:rPr>
+      </w:pPr>
+      <w:r>
+        <w:rPr>
+          <w:sz w:val="24"/>
+          <w:szCs w:val="24"/>
+        </w:rPr>
         <w:t xml:space="preserve">Since </w:t>
       </w:r>
       <w:r>
+        <w:rPr>
+          <w:sz w:val="24"/>
+          <w:szCs w:val="24"/>
+        </w:rPr>
         <w:t>there are only a few websites which allow us to use dataset online</w:t>
       </w:r>
       <w:r>
+        <w:rPr>
+          <w:sz w:val="24"/>
+          <w:szCs w:val="24"/>
+        </w:rPr>
         <w:t>, w</w:t>
       </w:r>
       <w:r>
+        <w:rPr>
+          <w:sz w:val="24"/>
+          <w:szCs w:val="24"/>
+        </w:rPr>
         <w:t xml:space="preserve">e decided to build a website which will allow the user to see the dataset online, try and manipulate the dataset and if the user want, they could also download the dataset. All this will be done at one </w:t>
       </w:r>
       <w:r>
-        <w:t>website named “</w:t>
-      </w:r>
-      <w:r>
-        <w:t>Données</w:t>
-      </w:r>
-      <w:r>
-        <w:t xml:space="preserve">”. </w:t>
-      </w:r>
-      <w:r>
+        <w:rPr>
+          <w:sz w:val="24"/>
+          <w:szCs w:val="24"/>
+        </w:rPr>
+        <w:t>website named “Données”</w:t>
+      </w:r>
+      <w:r>
+        <w:rPr>
+          <w:sz w:val="24"/>
+          <w:szCs w:val="24"/>
+        </w:rPr>
+        <w:t>.</w:t>
+      </w:r>
+    </w:p>
+    <w:p>
+      <w:pPr>
+        <w:rPr>
+          <w:sz w:val="24"/>
+          <w:szCs w:val="24"/>
+        </w:rPr>
+      </w:pPr>
+      <w:r>
+        <w:rPr>
+          <w:sz w:val="24"/>
+          <w:szCs w:val="24"/>
+        </w:rPr>
         <w:br/>
         <w:t>Our aim is to eliminate the problem of using dataset without downloading them.</w:t>
       </w:r>
       <w:r>
-        <w:t xml:space="preserve"> It is difficult to download each and every dataset we want to see. It requires an environment to use the downloaded dataset. Our website will </w:t>
-      </w:r>
-      <w:r>
-        <w:t>let the user to first see the dataset online, the user could work on the dataset without downloading it and if the user wants, they could also download the dataset with just one click.</w:t>
+        <w:rPr>
+          <w:sz w:val="24"/>
+          <w:szCs w:val="24"/>
+        </w:rPr>
+        <w:t xml:space="preserve"> It is difficult to download each and every dataset we want to see. It requires an environment to use the downloaded dataset. </w:t>
+      </w:r>
+      <w:r>
+        <w:rPr>
+          <w:sz w:val="24"/>
+          <w:szCs w:val="24"/>
+        </w:rPr>
+        <w:t xml:space="preserve">Storing datasets is also a huge problem. It requires a lot of space. </w:t>
+      </w:r>
+      <w:r>
+        <w:rPr>
+          <w:sz w:val="24"/>
+          <w:szCs w:val="24"/>
+        </w:rPr>
+        <w:t xml:space="preserve">Our website will </w:t>
+      </w:r>
+      <w:r>
+        <w:rPr>
+          <w:sz w:val="24"/>
+          <w:szCs w:val="24"/>
+        </w:rPr>
+        <w:t>let the user to first see the dataset online, the user could work on the dataset without downloading it and if the user wants, they could also download the dataset with just one click</w:t>
+      </w:r>
+      <w:r>
+        <w:rPr>
+          <w:sz w:val="24"/>
+          <w:szCs w:val="24"/>
+        </w:rPr>
+        <w:t>.</w:t>
+      </w:r>
+    </w:p>
+    <w:p>
+      <w:pPr>
+        <w:rPr>
+          <w:sz w:val="24"/>
+          <w:szCs w:val="24"/>
+        </w:rPr>
+      </w:pPr>
+      <w:r>
+        <w:rPr>
+          <w:sz w:val="24"/>
+          <w:szCs w:val="24"/>
+        </w:rPr>
+        <w:t>We will solve the problem of:</w:t>
+      </w:r>
+    </w:p>
+    <w:p>
+      <w:pPr>
+        <w:pStyle w:val="ListParagraph"/>
+        <w:numPr>
+          <w:ilvl w:val="0"/>
+          <w:numId w:val="2"/>
+        </w:numPr>
+        <w:rPr>
+          <w:sz w:val="24"/>
+          <w:szCs w:val="24"/>
+        </w:rPr>
+      </w:pPr>
+      <w:r>
+        <w:rPr>
+          <w:sz w:val="24"/>
+          <w:szCs w:val="24"/>
+        </w:rPr>
+        <w:t>Storing the dataset</w:t>
+      </w:r>
+    </w:p>
+    <w:p>
+      <w:pPr>
+        <w:pStyle w:val="ListParagraph"/>
+        <w:numPr>
+          <w:ilvl w:val="0"/>
+          <w:numId w:val="2"/>
+        </w:numPr>
+        <w:rPr>
+          <w:sz w:val="24"/>
+          <w:szCs w:val="24"/>
+        </w:rPr>
+      </w:pPr>
+      <w:r>
+        <w:rPr>
+          <w:sz w:val="24"/>
+          <w:szCs w:val="24"/>
+        </w:rPr>
+        <w:t>See the dataset without downloading it.</w:t>
+      </w:r>
+    </w:p>
+    <w:p>
+      <w:pPr>
+        <w:pStyle w:val="ListParagraph"/>
+        <w:numPr>
+          <w:ilvl w:val="0"/>
+          <w:numId w:val="2"/>
+        </w:numPr>
+        <w:rPr>
+          <w:sz w:val="24"/>
+          <w:szCs w:val="24"/>
+        </w:rPr>
+      </w:pPr>
+      <w:r>
+        <w:rPr>
+          <w:sz w:val="24"/>
+          <w:szCs w:val="24"/>
+        </w:rPr>
+        <w:t>Working on dataset without downloading it.</w:t>
+      </w:r>
+    </w:p>
+    <w:p>
+      <w:pPr>
+        <w:rPr>
+          <w:sz w:val="24"/>
+          <w:szCs w:val="24"/>
+        </w:rPr>
+      </w:pPr>
+    </w:p>
+    <w:p>
+      <w:pPr>
+        <w:spacing w:after="160" w:line="259" w:lineRule="auto"/>
+      </w:pPr>
+      <w:r>
+        <w:br w:type="page"/>
+      </w:r>
+      <w:r>
+        <w:rPr>
+          <w:b/>
+          <w:bCs/>
+          <w:noProof/>
+          <w:sz w:val="36"/>
+          <w:szCs w:val="36"/>
+        </w:rPr>
+        <w:lastRenderedPageBreak/>
+        <mc:AlternateContent>
+          <mc:Choice Requires="wps">
+            <w:drawing>
+              <wp:anchor distT="0" distB="0" distL="114300" distR="114300" simplePos="0" relativeHeight="251663360" behindDoc="0" locked="0" layoutInCell="1" allowOverlap="1" wp14:anchorId="00F3CE7B" wp14:editId="6E0806EC">
+                <wp:simplePos x="0" y="0"/>
+                <wp:positionH relativeFrom="margin">
+                  <wp:align>center</wp:align>
+                </wp:positionH>
+                <wp:positionV relativeFrom="paragraph">
+                  <wp:posOffset>429370</wp:posOffset>
+                </wp:positionV>
+                <wp:extent cx="6286500" cy="0"/>
+                <wp:effectExtent l="0" t="0" r="0" b="0"/>
+                <wp:wrapNone/>
+                <wp:docPr id="3" name="Straight Connector 3"/>
+                <wp:cNvGraphicFramePr/>
+                <a:graphic xmlns:a="http://schemas.openxmlformats.org/drawingml/2006/main">
+                  <a:graphicData uri="http://schemas.microsoft.com/office/word/2010/wordprocessingShape">
+                    <wps:wsp>
+                      <wps:cNvCnPr/>
+                      <wps:spPr>
+                        <a:xfrm>
+                          <a:off x="0" y="0"/>
+                          <a:ext cx="6286500" cy="0"/>
+                        </a:xfrm>
+                        <a:prstGeom prst="line">
+                          <a:avLst/>
+                        </a:prstGeom>
+                      </wps:spPr>
+                      <wps:style>
+                        <a:lnRef idx="1">
+                          <a:schemeClr val="dk1"/>
+                        </a:lnRef>
+                        <a:fillRef idx="0">
+                          <a:schemeClr val="dk1"/>
+                        </a:fillRef>
+                        <a:effectRef idx="0">
+                          <a:schemeClr val="dk1"/>
+                        </a:effectRef>
+                        <a:fontRef idx="minor">
+                          <a:schemeClr val="tx1"/>
+                        </a:fontRef>
+                      </wps:style>
+                      <wps:bodyPr/>
+                    </wps:wsp>
+                  </a:graphicData>
+                </a:graphic>
+              </wp:anchor>
+            </w:drawing>
+          </mc:Choice>
+          <mc:Fallback>
+            <w:pict>
+              <v:line w14:anchorId="67035E36" id="Straight Connector 3" o:spid="_x0000_s1026" style="position:absolute;z-index:251663360;visibility:visible;mso-wrap-style:square;mso-wrap-distance-left:9pt;mso-wrap-distance-top:0;mso-wrap-distance-right:9pt;mso-wrap-distance-bottom:0;mso-position-horizontal:center;mso-position-horizontal-relative:margin;mso-position-vertical:absolute;mso-position-vertical-relative:text" from="0,33.8pt" to="495pt,33.8pt" o:gfxdata="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" strokecolor="black [3200]" strokeweight=".5pt">
+                <v:stroke joinstyle="miter"/>
+                <w10:wrap anchorx="margin"/>
+              </v:line>
+            </w:pict>
+          </mc:Fallback>
+        </mc:AlternateContent>
+      </w:r>
+      <w:r>
+        <w:rPr>
+          <w:b/>
+          <w:bCs/>
+          <w:sz w:val="36"/>
+          <w:szCs w:val="36"/>
+        </w:rPr>
+        <w:t>Objective</w:t>
       </w:r>
     </w:p>
     <w:p/>
-    <w:p/>
-    <w:p/>
-    <w:p/>
-    <w:p/>
-    <w:p/>
-    <w:p/>
-    <w:p/>
-    <w:p/>
-    <w:p/>
-    <w:p>
-      <w:pPr>
-        <w:rPr>
-          <w:b/>
-          <w:bCs/>
-          <w:sz w:val="32"/>
-          <w:szCs w:val="32"/>
-        </w:rPr>
-      </w:pPr>
-      <w:r>
-        <w:rPr>
-          <w:b/>
-          <w:bCs/>
-          <w:sz w:val="32"/>
-          <w:szCs w:val="32"/>
-        </w:rPr>
-        <w:lastRenderedPageBreak/>
-        <w:t>Objective</w:t>
-      </w:r>
-    </w:p>
-    <w:p/>
-    <w:p>
-      <w:r>
+    <w:p>
+      <w:pPr>
+        <w:rPr>
+          <w:rFonts w:cstheme="minorHAnsi"/>
+          <w:sz w:val="24"/>
+          <w:szCs w:val="24"/>
+        </w:rPr>
+      </w:pPr>
+      <w:r>
+        <w:rPr>
+          <w:rFonts w:cstheme="minorHAnsi"/>
+          <w:sz w:val="24"/>
+          <w:szCs w:val="24"/>
+        </w:rPr>
         <w:t xml:space="preserve">The objective of this website is to </w:t>
       </w:r>
-      <w:proofErr w:type="gramStart"/>
-      <w:r>
-        <w:t>explore ,</w:t>
-      </w:r>
-      <w:proofErr w:type="gramEnd"/>
-      <w:r>
+      <w:r>
+        <w:rPr>
+          <w:rFonts w:cstheme="minorHAnsi"/>
+          <w:sz w:val="24"/>
+          <w:szCs w:val="24"/>
+        </w:rPr>
+        <w:t>explore,</w:t>
+      </w:r>
+      <w:r>
+        <w:rPr>
+          <w:rFonts w:cstheme="minorHAnsi"/>
+          <w:sz w:val="24"/>
+          <w:szCs w:val="24"/>
+        </w:rPr>
         <w:t xml:space="preserve"> sort and analyze </w:t>
       </w:r>
       <w:proofErr w:type="spellStart"/>
       <w:r>
+        <w:rPr>
+          <w:rFonts w:cstheme="minorHAnsi"/>
+          <w:sz w:val="24"/>
+          <w:szCs w:val="24"/>
+        </w:rPr>
         <w:t>megadata</w:t>
       </w:r>
       <w:proofErr w:type="spellEnd"/>
       <w:r>
+        <w:rPr>
+          <w:rFonts w:cstheme="minorHAnsi"/>
+          <w:sz w:val="24"/>
+          <w:szCs w:val="24"/>
+        </w:rPr>
         <w:t xml:space="preserve"> from various sources in order to take advantage of them and reach conclusions to optimize business processes or for decision support.</w:t>
       </w:r>
     </w:p>
     <w:p>
-      <w:r>
+      <w:pPr>
+        <w:rPr>
+          <w:rFonts w:cstheme="minorHAnsi"/>
+          <w:sz w:val="24"/>
+          <w:szCs w:val="24"/>
+        </w:rPr>
+      </w:pPr>
+      <w:r>
+        <w:rPr>
+          <w:rFonts w:cstheme="minorHAnsi"/>
+          <w:sz w:val="24"/>
+          <w:szCs w:val="24"/>
+        </w:rPr>
         <w:t xml:space="preserve">In this </w:t>
       </w:r>
-      <w:proofErr w:type="gramStart"/>
-      <w:r>
-        <w:t>website ,</w:t>
-      </w:r>
-      <w:proofErr w:type="gramEnd"/>
-      <w:r>
+      <w:r>
+        <w:rPr>
+          <w:rFonts w:cstheme="minorHAnsi"/>
+          <w:sz w:val="24"/>
+          <w:szCs w:val="24"/>
+        </w:rPr>
+        <w:t>website,</w:t>
+      </w:r>
+      <w:r>
+        <w:rPr>
+          <w:rFonts w:cstheme="minorHAnsi"/>
+          <w:sz w:val="24"/>
+          <w:szCs w:val="24"/>
+        </w:rPr>
         <w:t xml:space="preserve"> we have shown the data science for analyzing the datasets with the help of some python libraries like </w:t>
       </w:r>
-      <w:proofErr w:type="spellStart"/>
-      <w:r>
-        <w:t>numpy</w:t>
-      </w:r>
-      <w:proofErr w:type="spellEnd"/>
-      <w:r>
-        <w:t xml:space="preserve"> , pandas , matplotlib etc. which helps in training of data sets , helps the user to conclude for future decision making or for predictions easily</w:t>
-      </w:r>
-      <w:r>
-        <w:t>.</w:t>
-      </w:r>
-      <w:r>
-        <w:rPr>
-          <w:rFonts w:ascii="Arial" w:hAnsi="Arial" w:cs="Arial"/>
+      <w:r>
+        <w:rPr>
+          <w:rFonts w:cstheme="minorHAnsi"/>
+          <w:sz w:val="24"/>
+          <w:szCs w:val="24"/>
+        </w:rPr>
+        <w:t>numpy,</w:t>
+      </w:r>
+      <w:r>
+        <w:rPr>
+          <w:rFonts w:cstheme="minorHAnsi"/>
+          <w:sz w:val="24"/>
+          <w:szCs w:val="24"/>
+        </w:rPr>
+        <w:t xml:space="preserve"> </w:t>
+      </w:r>
+      <w:r>
+        <w:rPr>
+          <w:rFonts w:cstheme="minorHAnsi"/>
+          <w:sz w:val="24"/>
+          <w:szCs w:val="24"/>
+        </w:rPr>
+        <w:t>pandas,</w:t>
+      </w:r>
+      <w:r>
+        <w:rPr>
+          <w:rFonts w:cstheme="minorHAnsi"/>
+          <w:sz w:val="24"/>
+          <w:szCs w:val="24"/>
+        </w:rPr>
+        <w:t xml:space="preserve"> matplotlib etc. which helps in training of data</w:t>
+      </w:r>
+      <w:r>
+        <w:rPr>
+          <w:rFonts w:cstheme="minorHAnsi"/>
+          <w:sz w:val="24"/>
+          <w:szCs w:val="24"/>
+        </w:rPr>
+        <w:t>sets,</w:t>
+      </w:r>
+      <w:r>
+        <w:rPr>
+          <w:rFonts w:cstheme="minorHAnsi"/>
+          <w:sz w:val="24"/>
+          <w:szCs w:val="24"/>
+        </w:rPr>
+        <w:t xml:space="preserve"> helps the user to conclude for future decision making or for predictions easily.</w:t>
+      </w:r>
+      <w:r>
+        <w:rPr>
+          <w:rFonts w:cstheme="minorHAnsi"/>
           <w:color w:val="202124"/>
+          <w:sz w:val="24"/>
+          <w:szCs w:val="24"/>
           <w:shd w:val="clear" w:color="auto" w:fill="FFFFFF"/>
         </w:rPr>
-        <w:t xml:space="preserve"> </w:t>
-      </w:r>
-      <w:r>
-        <w:rPr>
-          <w:rFonts w:ascii="Arial" w:hAnsi="Arial" w:cs="Arial"/>
-          <w:color w:val="202124"/>
-          <w:sz w:val="20"/>
-          <w:szCs w:val="20"/>
+        <w:t xml:space="preserve"> The key objective of Data Science is to extract valuable information for use in strategic decision making, product development, trend analysis, and forecasting.</w:t>
+      </w:r>
+      <w:r>
+        <w:rPr>
+          <w:rFonts w:cstheme="minorHAnsi"/>
+          <w:color w:val="3B3E4D"/>
+          <w:sz w:val="24"/>
+          <w:szCs w:val="24"/>
           <w:shd w:val="clear" w:color="auto" w:fill="FFFFFF"/>
         </w:rPr>
-        <w:t>The key objective of Data</w:t>
-      </w:r>
-      <w:r>
-        <w:rPr>
-          <w:rFonts w:ascii="Arial" w:hAnsi="Arial" w:cs="Arial"/>
-          <w:color w:val="202124"/>
-          <w:shd w:val="clear" w:color="auto" w:fill="FFFFFF"/>
-        </w:rPr>
-        <w:t xml:space="preserve"> Science is to </w:t>
-      </w:r>
-      <w:r>
-        <w:rPr>
-          <w:rFonts w:ascii="Arial" w:hAnsi="Arial" w:cs="Arial"/>
-          <w:color w:val="202124"/>
-          <w:sz w:val="20"/>
-          <w:szCs w:val="20"/>
-          <w:shd w:val="clear" w:color="auto" w:fill="FFFFFF"/>
-        </w:rPr>
-        <w:t>extract valuable information for use in strategic decision making, product development, trend analysis, and forecasting.</w:t>
-      </w:r>
-      <w:r>
-        <w:rPr>
-          <w:rFonts w:ascii="Open Sans" w:hAnsi="Open Sans" w:cs="Open Sans"/>
+        <w:t xml:space="preserve"> Data Science has several benefits like </w:t>
+      </w:r>
+      <w:r>
+        <w:rPr>
+          <w:rFonts w:cstheme="minorHAnsi"/>
           <w:color w:val="3B3E4D"/>
-          <w:sz w:val="27"/>
-          <w:szCs w:val="27"/>
-          <w:shd w:val="clear" w:color="auto" w:fill="FFFFFF"/>
-        </w:rPr>
-        <w:t xml:space="preserve"> </w:t>
-      </w:r>
-      <w:r>
-        <w:rPr>
-          <w:rFonts w:ascii="Open Sans" w:hAnsi="Open Sans" w:cs="Open Sans"/>
-          <w:color w:val="3B3E4D"/>
-          <w:shd w:val="clear" w:color="auto" w:fill="FFFFFF"/>
-        </w:rPr>
-        <w:t>Data Science has several benefits</w:t>
-      </w:r>
-      <w:r>
-        <w:rPr>
-          <w:rFonts w:ascii="Open Sans" w:hAnsi="Open Sans" w:cs="Open Sans"/>
-          <w:color w:val="3B3E4D"/>
-          <w:shd w:val="clear" w:color="auto" w:fill="FFFFFF"/>
-        </w:rPr>
-        <w:t xml:space="preserve"> like </w:t>
-      </w:r>
-      <w:r>
-        <w:rPr>
-          <w:rFonts w:ascii="Open Sans" w:hAnsi="Open Sans" w:cs="Open Sans"/>
-          <w:color w:val="3B3E4D"/>
+          <w:sz w:val="24"/>
+          <w:szCs w:val="24"/>
           <w:bdr w:val="none" w:sz="0" w:space="0" w:color="auto" w:frame="1"/>
           <w:shd w:val="clear" w:color="auto" w:fill="FFFFFF"/>
         </w:rPr>
         <w:t xml:space="preserve">Identification and refining of target </w:t>
       </w:r>
-      <w:proofErr w:type="gramStart"/>
-      <w:r>
-        <w:rPr>
-          <w:rFonts w:ascii="Open Sans" w:hAnsi="Open Sans" w:cs="Open Sans"/>
+      <w:r>
+        <w:rPr>
+          <w:rFonts w:cstheme="minorHAnsi"/>
           <w:color w:val="3B3E4D"/>
+          <w:sz w:val="24"/>
+          <w:szCs w:val="24"/>
           <w:bdr w:val="none" w:sz="0" w:space="0" w:color="auto" w:frame="1"/>
           <w:shd w:val="clear" w:color="auto" w:fill="FFFFFF"/>
         </w:rPr>
-        <w:t>audiences</w:t>
-      </w:r>
-      <w:r>
-        <w:rPr>
-          <w:rFonts w:ascii="Open Sans" w:hAnsi="Open Sans" w:cs="Open Sans"/>
+        <w:t>audiences,</w:t>
+      </w:r>
+      <w:r>
+        <w:rPr>
+          <w:rFonts w:cstheme="minorHAnsi"/>
           <w:color w:val="3B3E4D"/>
+          <w:sz w:val="24"/>
+          <w:szCs w:val="24"/>
           <w:bdr w:val="none" w:sz="0" w:space="0" w:color="auto" w:frame="1"/>
           <w:shd w:val="clear" w:color="auto" w:fill="FFFFFF"/>
         </w:rPr>
-        <w:t xml:space="preserve"> ,</w:t>
-      </w:r>
-      <w:proofErr w:type="gramEnd"/>
-      <w:r>
-        <w:rPr>
-          <w:rFonts w:ascii="Open Sans" w:hAnsi="Open Sans" w:cs="Open Sans"/>
+        <w:t xml:space="preserve"> </w:t>
+      </w:r>
+      <w:r>
+        <w:rPr>
+          <w:rFonts w:cstheme="minorHAnsi"/>
           <w:color w:val="3B3E4D"/>
+          <w:sz w:val="24"/>
+          <w:szCs w:val="24"/>
           <w:bdr w:val="none" w:sz="0" w:space="0" w:color="auto" w:frame="1"/>
           <w:shd w:val="clear" w:color="auto" w:fill="FFFFFF"/>
         </w:rPr>
-        <w:t xml:space="preserve"> </w:t>
-      </w:r>
-      <w:r>
-        <w:rPr>
-          <w:rFonts w:ascii="Open Sans" w:hAnsi="Open Sans" w:cs="Open Sans"/>
+        <w:t>better</w:t>
+      </w:r>
+      <w:r>
+        <w:rPr>
+          <w:rFonts w:cstheme="minorHAnsi"/>
           <w:color w:val="3B3E4D"/>
+          <w:sz w:val="24"/>
+          <w:szCs w:val="24"/>
           <w:bdr w:val="none" w:sz="0" w:space="0" w:color="auto" w:frame="1"/>
           <w:shd w:val="clear" w:color="auto" w:fill="FFFFFF"/>
         </w:rPr>
-        <w:t>Better risk analysis</w:t>
-      </w:r>
-      <w:r>
-        <w:rPr>
-          <w:rFonts w:ascii="Open Sans" w:hAnsi="Open Sans" w:cs="Open Sans"/>
+        <w:t xml:space="preserve"> risk analysis and </w:t>
+      </w:r>
+      <w:r>
+        <w:rPr>
+          <w:rFonts w:cstheme="minorHAnsi"/>
           <w:color w:val="3B3E4D"/>
+          <w:sz w:val="24"/>
+          <w:szCs w:val="24"/>
           <w:bdr w:val="none" w:sz="0" w:space="0" w:color="auto" w:frame="1"/>
           <w:shd w:val="clear" w:color="auto" w:fill="FFFFFF"/>
         </w:rPr>
-        <w:t xml:space="preserve"> and </w:t>
-      </w:r>
-      <w:r>
-        <w:rPr>
-          <w:rFonts w:ascii="Open Sans" w:hAnsi="Open Sans" w:cs="Open Sans"/>
+        <w:t>r</w:t>
+      </w:r>
+      <w:r>
+        <w:rPr>
+          <w:rFonts w:cstheme="minorHAnsi"/>
           <w:color w:val="3B3E4D"/>
+          <w:sz w:val="24"/>
+          <w:szCs w:val="24"/>
           <w:bdr w:val="none" w:sz="0" w:space="0" w:color="auto" w:frame="1"/>
           <w:shd w:val="clear" w:color="auto" w:fill="FFFFFF"/>
         </w:rPr>
-        <w:t>Recruit better in lesser time</w:t>
-      </w:r>
-      <w:r>
-        <w:rPr>
-          <w:rFonts w:ascii="Open Sans" w:hAnsi="Open Sans" w:cs="Open Sans"/>
-          <w:color w:val="3B3E4D"/>
-          <w:bdr w:val="none" w:sz="0" w:space="0" w:color="auto" w:frame="1"/>
-          <w:shd w:val="clear" w:color="auto" w:fill="FFFFFF"/>
-        </w:rPr>
-        <w:t>.</w:t>
-      </w:r>
-    </w:p>
-    <w:p>
-      <w:r>
+        <w:t>ecruit better in lesser time.</w:t>
+      </w:r>
+    </w:p>
+    <w:p>
+      <w:pPr>
+        <w:rPr>
+          <w:rFonts w:cstheme="minorHAnsi"/>
+          <w:sz w:val="24"/>
+          <w:szCs w:val="24"/>
+        </w:rPr>
+      </w:pPr>
+      <w:r>
+        <w:rPr>
+          <w:rFonts w:cstheme="minorHAnsi"/>
+          <w:sz w:val="24"/>
+          <w:szCs w:val="24"/>
+        </w:rPr>
         <w:t xml:space="preserve">Mostly, we have the download the datasets for recognizing data for which we have to set environment setup in our system accordingly generally which takes a lot time for the </w:t>
       </w:r>
-      <w:proofErr w:type="gramStart"/>
-      <w:r>
-        <w:t>user .</w:t>
-      </w:r>
-      <w:proofErr w:type="gramEnd"/>
-      <w:r>
+      <w:r>
+        <w:rPr>
+          <w:rFonts w:cstheme="minorHAnsi"/>
+          <w:sz w:val="24"/>
+          <w:szCs w:val="24"/>
+        </w:rPr>
+        <w:t>user.</w:t>
+      </w:r>
+      <w:r>
+        <w:rPr>
+          <w:rFonts w:cstheme="minorHAnsi"/>
+          <w:sz w:val="24"/>
+          <w:szCs w:val="24"/>
+        </w:rPr>
         <w:t xml:space="preserve">  but in our </w:t>
       </w:r>
-      <w:proofErr w:type="gramStart"/>
-      <w:r>
-        <w:t>website ,</w:t>
-      </w:r>
-      <w:proofErr w:type="gramEnd"/>
-      <w:r>
-        <w:t xml:space="preserve"> the user can see a wide variety of datasets online without downloading on the system and no need of setup </w:t>
-      </w:r>
-      <w:r>
-        <w:t>, the user could work on the dataset without downloading it</w:t>
-      </w:r>
-      <w:r>
+      <w:r>
+        <w:rPr>
+          <w:rFonts w:cstheme="minorHAnsi"/>
+          <w:sz w:val="24"/>
+          <w:szCs w:val="24"/>
+        </w:rPr>
+        <w:t>website,</w:t>
+      </w:r>
+      <w:r>
+        <w:rPr>
+          <w:rFonts w:cstheme="minorHAnsi"/>
+          <w:sz w:val="24"/>
+          <w:szCs w:val="24"/>
+        </w:rPr>
+        <w:t xml:space="preserve"> the user can see a wide variety of datasets online without downloading on the system and no need of </w:t>
+      </w:r>
+      <w:r>
+        <w:rPr>
+          <w:rFonts w:cstheme="minorHAnsi"/>
+          <w:sz w:val="24"/>
+          <w:szCs w:val="24"/>
+        </w:rPr>
+        <w:t>setup,</w:t>
+      </w:r>
+      <w:r>
+        <w:rPr>
+          <w:rFonts w:cstheme="minorHAnsi"/>
+          <w:sz w:val="24"/>
+          <w:szCs w:val="24"/>
+        </w:rPr>
+        <w:t xml:space="preserve"> the user could work on the dataset without downloading it</w:t>
+      </w:r>
+      <w:r>
+        <w:rPr>
+          <w:rFonts w:cstheme="minorHAnsi"/>
+          <w:sz w:val="24"/>
+          <w:szCs w:val="24"/>
+        </w:rPr>
         <w:t xml:space="preserve">. there is a separate option also for the download purpose easily. </w:t>
       </w:r>
     </w:p>
@@ -1082,7 +1391,7 @@
         <w:spacing w:before="100" w:beforeAutospacing="1" w:after="100" w:afterAutospacing="1" w:line="240" w:lineRule="auto"/>
         <w:textAlignment w:val="baseline"/>
         <w:rPr>
-          <w:rFonts w:ascii="Arial" w:eastAsia="Times New Roman" w:hAnsi="Arial" w:cs="Arial"/>
+          <w:rFonts w:eastAsia="Times New Roman" w:cstheme="minorHAnsi"/>
           <w:color w:val="231F20"/>
           <w:sz w:val="24"/>
           <w:szCs w:val="24"/>
@@ -1090,7 +1399,7 @@
       </w:pPr>
       <w:r>
         <w:rPr>
-          <w:rFonts w:ascii="Arial" w:eastAsia="Times New Roman" w:hAnsi="Arial" w:cs="Arial"/>
+          <w:rFonts w:eastAsia="Times New Roman" w:cstheme="minorHAnsi"/>
           <w:color w:val="231F20"/>
           <w:sz w:val="24"/>
           <w:szCs w:val="24"/>
@@ -1107,7 +1416,7 @@
         <w:spacing w:after="0" w:line="240" w:lineRule="auto"/>
         <w:textAlignment w:val="baseline"/>
         <w:rPr>
-          <w:rFonts w:ascii="Arial" w:eastAsia="Times New Roman" w:hAnsi="Arial" w:cs="Arial"/>
+          <w:rFonts w:eastAsia="Times New Roman" w:cstheme="minorHAnsi"/>
           <w:color w:val="231F20"/>
           <w:sz w:val="24"/>
           <w:szCs w:val="24"/>
@@ -1115,7 +1424,7 @@
       </w:pPr>
       <w:r>
         <w:rPr>
-          <w:rFonts w:ascii="Arial" w:eastAsia="Times New Roman" w:hAnsi="Arial" w:cs="Arial"/>
+          <w:rFonts w:eastAsia="Times New Roman" w:cstheme="minorHAnsi"/>
           <w:color w:val="231F20"/>
           <w:sz w:val="24"/>
           <w:szCs w:val="24"/>
@@ -1125,7 +1434,7 @@
       <w:hyperlink r:id="rId5" w:history="1">
         <w:r>
           <w:rPr>
-            <w:rFonts w:ascii="Arial" w:eastAsia="Times New Roman" w:hAnsi="Arial" w:cs="Arial"/>
+            <w:rFonts w:eastAsia="Times New Roman" w:cstheme="minorHAnsi"/>
             <w:sz w:val="24"/>
             <w:szCs w:val="24"/>
           </w:rPr>
@@ -1134,21 +1443,12 @@
       </w:hyperlink>
       <w:r>
         <w:rPr>
-          <w:rFonts w:ascii="Arial" w:eastAsia="Times New Roman" w:hAnsi="Arial" w:cs="Arial"/>
+          <w:rFonts w:eastAsia="Times New Roman" w:cstheme="minorHAnsi"/>
           <w:color w:val="231F20"/>
           <w:sz w:val="24"/>
           <w:szCs w:val="24"/>
         </w:rPr>
-        <w:t> to significantly increase the sales funnel</w:t>
-      </w:r>
-      <w:r>
-        <w:rPr>
-          <w:rFonts w:ascii="Arial" w:eastAsia="Times New Roman" w:hAnsi="Arial" w:cs="Arial"/>
-          <w:color w:val="231F20"/>
-          <w:sz w:val="24"/>
-          <w:szCs w:val="24"/>
-        </w:rPr>
-        <w:t>.</w:t>
+        <w:t> to significantly increase the sales funnel.</w:t>
       </w:r>
     </w:p>
     <w:p>
@@ -1160,7 +1460,7 @@
         <w:spacing w:after="0" w:line="240" w:lineRule="auto"/>
         <w:textAlignment w:val="baseline"/>
         <w:rPr>
-          <w:rFonts w:ascii="Arial" w:eastAsia="Times New Roman" w:hAnsi="Arial" w:cs="Arial"/>
+          <w:rFonts w:eastAsia="Times New Roman" w:cstheme="minorHAnsi"/>
           <w:color w:val="231F20"/>
           <w:sz w:val="24"/>
           <w:szCs w:val="24"/>
@@ -1168,21 +1468,12 @@
       </w:pPr>
       <w:r>
         <w:rPr>
-          <w:rFonts w:ascii="Arial" w:eastAsia="Times New Roman" w:hAnsi="Arial" w:cs="Arial"/>
+          <w:rFonts w:eastAsia="Times New Roman" w:cstheme="minorHAnsi"/>
           <w:color w:val="231F20"/>
           <w:sz w:val="24"/>
           <w:szCs w:val="24"/>
         </w:rPr>
-        <w:t>Improve and enhance customer segmentation</w:t>
-      </w:r>
-      <w:r>
-        <w:rPr>
-          <w:rFonts w:ascii="Arial" w:eastAsia="Times New Roman" w:hAnsi="Arial" w:cs="Arial"/>
-          <w:color w:val="231F20"/>
-          <w:sz w:val="24"/>
-          <w:szCs w:val="24"/>
-        </w:rPr>
-        <w:t>.</w:t>
+        <w:t>Improve and enhance customer segmentation.</w:t>
       </w:r>
     </w:p>
     <w:p>
@@ -1194,7 +1485,7 @@
         <w:spacing w:after="0" w:line="240" w:lineRule="auto"/>
         <w:textAlignment w:val="baseline"/>
         <w:rPr>
-          <w:rFonts w:ascii="Arial" w:eastAsia="Times New Roman" w:hAnsi="Arial" w:cs="Arial"/>
+          <w:rFonts w:eastAsia="Times New Roman" w:cstheme="minorHAnsi"/>
           <w:color w:val="231F20"/>
           <w:sz w:val="24"/>
           <w:szCs w:val="24"/>
@@ -1202,21 +1493,12 @@
       </w:pPr>
       <w:r>
         <w:rPr>
-          <w:rFonts w:ascii="Arial" w:eastAsia="Times New Roman" w:hAnsi="Arial" w:cs="Arial"/>
+          <w:rFonts w:eastAsia="Times New Roman" w:cstheme="minorHAnsi"/>
           <w:color w:val="231F20"/>
           <w:sz w:val="24"/>
           <w:szCs w:val="24"/>
         </w:rPr>
-        <w:t>Reduce customer churn</w:t>
-      </w:r>
-      <w:r>
-        <w:rPr>
-          <w:rFonts w:ascii="Arial" w:eastAsia="Times New Roman" w:hAnsi="Arial" w:cs="Arial"/>
-          <w:color w:val="231F20"/>
-          <w:sz w:val="24"/>
-          <w:szCs w:val="24"/>
-        </w:rPr>
-        <w:t>.</w:t>
+        <w:t>Reduce customer churn.</w:t>
       </w:r>
     </w:p>
     <w:p>
@@ -1228,7 +1510,7 @@
         <w:spacing w:after="0" w:line="240" w:lineRule="auto"/>
         <w:textAlignment w:val="baseline"/>
         <w:rPr>
-          <w:rFonts w:ascii="Arial" w:eastAsia="Times New Roman" w:hAnsi="Arial" w:cs="Arial"/>
+          <w:rFonts w:eastAsia="Times New Roman" w:cstheme="minorHAnsi"/>
           <w:color w:val="231F20"/>
           <w:sz w:val="24"/>
           <w:szCs w:val="24"/>
@@ -1236,21 +1518,12 @@
       </w:pPr>
       <w:r>
         <w:rPr>
-          <w:rFonts w:ascii="Arial" w:eastAsia="Times New Roman" w:hAnsi="Arial" w:cs="Arial"/>
+          <w:rFonts w:eastAsia="Times New Roman" w:cstheme="minorHAnsi"/>
           <w:color w:val="231F20"/>
           <w:sz w:val="24"/>
           <w:szCs w:val="24"/>
         </w:rPr>
-        <w:t>Understand good and bad suppliers and customers</w:t>
-      </w:r>
-      <w:r>
-        <w:rPr>
-          <w:rFonts w:ascii="Arial" w:eastAsia="Times New Roman" w:hAnsi="Arial" w:cs="Arial"/>
-          <w:color w:val="231F20"/>
-          <w:sz w:val="24"/>
-          <w:szCs w:val="24"/>
-        </w:rPr>
-        <w:t>.</w:t>
+        <w:t>Understand good and bad suppliers and customers.</w:t>
       </w:r>
     </w:p>
     <w:p>
@@ -1262,7 +1535,7 @@
         <w:spacing w:after="0" w:line="240" w:lineRule="auto"/>
         <w:textAlignment w:val="baseline"/>
         <w:rPr>
-          <w:rFonts w:ascii="Arial" w:eastAsia="Times New Roman" w:hAnsi="Arial" w:cs="Arial"/>
+          <w:rFonts w:eastAsia="Times New Roman" w:cstheme="minorHAnsi"/>
           <w:color w:val="231F20"/>
           <w:sz w:val="24"/>
           <w:szCs w:val="24"/>
@@ -1270,7 +1543,7 @@
       </w:pPr>
       <w:r>
         <w:rPr>
-          <w:rFonts w:ascii="Arial" w:eastAsia="Times New Roman" w:hAnsi="Arial" w:cs="Arial"/>
+          <w:rFonts w:eastAsia="Times New Roman" w:cstheme="minorHAnsi"/>
           <w:color w:val="231F20"/>
           <w:sz w:val="24"/>
           <w:szCs w:val="24"/>
@@ -1284,7 +1557,7 @@
         <w:ind w:left="720"/>
         <w:textAlignment w:val="baseline"/>
         <w:rPr>
-          <w:rFonts w:ascii="Arial" w:eastAsia="Times New Roman" w:hAnsi="Arial" w:cs="Arial"/>
+          <w:rFonts w:eastAsia="Times New Roman" w:cstheme="minorHAnsi"/>
           <w:color w:val="231F20"/>
           <w:sz w:val="24"/>
           <w:szCs w:val="24"/>
@@ -1292,10 +1565,27 @@
       </w:pPr>
     </w:p>
     <w:p>
-      <w:r>
+      <w:pPr>
+        <w:rPr>
+          <w:rFonts w:cstheme="minorHAnsi"/>
+          <w:sz w:val="24"/>
+          <w:szCs w:val="24"/>
+        </w:rPr>
+      </w:pPr>
+      <w:r>
+        <w:rPr>
+          <w:rFonts w:cstheme="minorHAnsi"/>
+          <w:sz w:val="24"/>
+          <w:szCs w:val="24"/>
+        </w:rPr>
         <w:t xml:space="preserve">Surely, it will help the </w:t>
       </w:r>
       <w:r>
+        <w:rPr>
+          <w:rFonts w:cstheme="minorHAnsi"/>
+          <w:sz w:val="24"/>
+          <w:szCs w:val="24"/>
+        </w:rPr>
         <w:t>user as it is less time consuming and more effectively to use and sort.</w:t>
       </w:r>
     </w:p>
@@ -1312,6 +1602,95 @@
 <file path=word/numbering.xml><?xml version="1.0" encoding="utf-8"?>
 <w:numbering xmlns:wpc="http://schemas.microsoft.com/office/word/2010/wordprocessingCanvas" xmlns:cx="http://schemas.microsoft.com/office/drawing/2014/chartex" xmlns:cx1="http://schemas.microsoft.com/office/drawing/2015/9/8/chartex" xmlns:cx2="http://schemas.microsoft.com/office/drawing/2015/10/21/chartex" xmlns:cx3="http://schemas.microsoft.com/office/drawing/2016/5/9/chartex" xmlns:cx4="http://schemas.microsoft.com/office/drawing/2016/5/10/chartex" xmlns:cx5="http://schemas.microsoft.com/office/drawing/2016/5/11/chartex" xmlns:cx6="http://schemas.microsoft.com/office/drawing/2016/5/12/chartex" xmlns:cx7="http://schemas.microsoft.com/office/drawing/2016/5/13/chartex" xmlns:cx8="http://schemas.microsoft.com/office/drawing/2016/5/14/chartex" xmlns:mc="http://schemas.openxmlformats.org/markup-compatibility/2006" xmlns:aink="http://schemas.microsoft.com/office/drawing/2016/ink" xmlns:am3d="http://schemas.microsoft.com/office/drawing/2017/model3d" xmlns:o="urn:schemas-microsoft-com:office:office" xmlns:r="http://schemas.openxmlformats.org/officeDocument/2006/relationships" xmlns:m="http://schemas.openxmlformats.org/officeDocument/2006/math" xmlns:v="urn:schemas-microsoft-com:vml" xmlns:wp14="http://schemas.microsoft.com/office/word/2010/wordprocessingDrawing" xmlns:wp="http://schemas.openxmlformats.org/drawingml/2006/wordprocessingDrawing" xmlns:w10="urn:schemas-microsoft-com:office:word" xmlns:w="http://schemas.openxmlformats.org/wordprocessingml/2006/main" xmlns:w14="http://schemas.microsoft.com/office/word/2010/wordml" xmlns:w15="http://schemas.microsoft.com/office/word/2012/wordml" xmlns:w16cex="http://schemas.microsoft.com/office/word/2018/wordml/cex" xmlns:w16cid="http://schemas.microsoft.com/office/word/2016/wordml/cid" xmlns:w16="http://schemas.microsoft.com/office/word/2018/wordml" xmlns:w16sdtdh="http://schemas.microsoft.com/office/word/2020/wordml/sdtdatahash" xmlns:w16se="http://schemas.microsoft.com/office/word/2015/wordml/symex" xmlns:wpg="http://schemas.microsoft.com/office/word/2010/wordprocessingGroup" xmlns:wpi="http://schemas.microsoft.com/office/word/2010/wordprocessingInk" xmlns:wne="http://schemas.microsoft.com/office/word/2006/wordml" xmlns:wps="http://schemas.microsoft.com/office/word/2010/wordprocessingShape" mc:Ignorable="w14 w15 w16se w16cid w16 w16cex w16sdtdh wp14">
   <w:abstractNum w:abstractNumId="0" w15:restartNumberingAfterBreak="0">
+    <w:nsid w:val="71CD2166"/>
+    <w:multiLevelType w:val="hybridMultilevel"/>
+    <w:tmpl w:val="470E647A"/>
+    <w:lvl w:ilvl="0" w:tplc="4009000F">
+      <w:start w:val="1"/>
+      <w:numFmt w:val="decimal"/>
+      <w:lvlText w:val="%1."/>
+      <w:lvlJc w:val="left"/>
+      <w:pPr>
+        <w:ind w:left="720" w:hanging="360"/>
+      </w:pPr>
+      <w:rPr>
+        <w:rFonts w:hint="default"/>
+      </w:rPr>
+    </w:lvl>
+    <w:lvl w:ilvl="1" w:tplc="40090019" w:tentative="1">
+      <w:start w:val="1"/>
+      <w:numFmt w:val="lowerLetter"/>
+      <w:lvlText w:val="%2."/>
+      <w:lvlJc w:val="left"/>
+      <w:pPr>
+        <w:ind w:left="1440" w:hanging="360"/>
+      </w:pPr>
+    </w:lvl>
+    <w:lvl w:ilvl="2" w:tplc="4009001B" w:tentative="1">
+      <w:start w:val="1"/>
+      <w:numFmt w:val="lowerRoman"/>
+      <w:lvlText w:val="%3."/>
+      <w:lvlJc w:val="right"/>
+      <w:pPr>
+        <w:ind w:left="2160" w:hanging="180"/>
+      </w:pPr>
+    </w:lvl>
+    <w:lvl w:ilvl="3" w:tplc="4009000F" w:tentative="1">
+      <w:start w:val="1"/>
+      <w:numFmt w:val="decimal"/>
+      <w:lvlText w:val="%4."/>
+      <w:lvlJc w:val="left"/>
+      <w:pPr>
+        <w:ind w:left="2880" w:hanging="360"/>
+      </w:pPr>
+    </w:lvl>
+    <w:lvl w:ilvl="4" w:tplc="40090019" w:tentative="1">
+      <w:start w:val="1"/>
+      <w:numFmt w:val="lowerLetter"/>
+      <w:lvlText w:val="%5."/>
+      <w:lvlJc w:val="left"/>
+      <w:pPr>
+        <w:ind w:left="3600" w:hanging="360"/>
+      </w:pPr>
+    </w:lvl>
+    <w:lvl w:ilvl="5" w:tplc="4009001B" w:tentative="1">
+      <w:start w:val="1"/>
+      <w:numFmt w:val="lowerRoman"/>
+      <w:lvlText w:val="%6."/>
+      <w:lvlJc w:val="right"/>
+      <w:pPr>
+        <w:ind w:left="4320" w:hanging="180"/>
+      </w:pPr>
+    </w:lvl>
+    <w:lvl w:ilvl="6" w:tplc="4009000F" w:tentative="1">
+      <w:start w:val="1"/>
+      <w:numFmt w:val="decimal"/>
+      <w:lvlText w:val="%7."/>
+      <w:lvlJc w:val="left"/>
+      <w:pPr>
+        <w:ind w:left="5040" w:hanging="360"/>
+      </w:pPr>
+    </w:lvl>
+    <w:lvl w:ilvl="7" w:tplc="40090019" w:tentative="1">
+      <w:start w:val="1"/>
+      <w:numFmt w:val="lowerLetter"/>
+      <w:lvlText w:val="%8."/>
+      <w:lvlJc w:val="left"/>
+      <w:pPr>
+        <w:ind w:left="5760" w:hanging="360"/>
+      </w:pPr>
+    </w:lvl>
+    <w:lvl w:ilvl="8" w:tplc="4009001B" w:tentative="1">
+      <w:start w:val="1"/>
+      <w:numFmt w:val="lowerRoman"/>
+      <w:lvlText w:val="%9."/>
+      <w:lvlJc w:val="right"/>
+      <w:pPr>
+        <w:ind w:left="6480" w:hanging="180"/>
+      </w:pPr>
+    </w:lvl>
+  </w:abstractNum>
+  <w:abstractNum w:abstractNumId="1" w15:restartNumberingAfterBreak="0">
     <w:nsid w:val="79F9169A"/>
     <w:multiLevelType w:val="multilevel"/>
     <w:tmpl w:val="98F45DC8"/>
@@ -1461,6 +1840,9 @@
     </w:lvl>
   </w:abstractNum>
   <w:num w:numId="1">
+    <w:abstractNumId w:val="1"/>
+  </w:num>
+  <w:num w:numId="2">
     <w:abstractNumId w:val="0"/>
   </w:num>
 </w:numbering>
@@ -1928,6 +2310,17 @@
       <w:u w:val="single"/>
     </w:rPr>
   </w:style>
+  <w:style w:type="paragraph" w:styleId="ListParagraph">
+    <w:name w:val="List Paragraph"/>
+    <w:basedOn w:val="Normal"/>
+    <w:uiPriority w:val="34"/>
+    <w:qFormat/>
+    <w:rsid w:val="00426F26"/>
+    <w:pPr>
+      <w:ind w:left="720"/>
+      <w:contextualSpacing/>
+    </w:pPr>
+  </w:style>
 </w:styles>
 </file>
 

</xml_diff>